<commit_message>
Added "Estimated Year Level" for chatbot
</commit_message>
<xml_diff>
--- a/reports/CommonLit Readability Report.docx
+++ b/reports/CommonLit Readability Report.docx
@@ -2951,7 +2951,16 @@
                 <w:sz w:val="24"/>
                 <w:szCs w:val="24"/>
               </w:rPr>
-              <w:t>-1.6</w:t>
+              <w:t>-1.</w:t>
+            </w:r>
+            <w:r>
+              <w:rPr>
+                <w:rFonts w:cstheme="minorHAnsi"/>
+                <w:color w:val="000000" w:themeColor="text1"/>
+                <w:sz w:val="24"/>
+                <w:szCs w:val="24"/>
+              </w:rPr>
+              <w:t>7</w:t>
             </w:r>
             <w:r>
               <w:rPr>
@@ -3026,7 +3035,7 @@
                 <w:sz w:val="24"/>
                 <w:szCs w:val="24"/>
               </w:rPr>
-              <w:t>-2.1</w:t>
+              <w:t>-2.</w:t>
             </w:r>
             <w:r>
               <w:rPr>
@@ -3035,7 +3044,34 @@
                 <w:sz w:val="24"/>
                 <w:szCs w:val="24"/>
               </w:rPr>
-              <w:t>, -1.6)</w:t>
+              <w:t>3</w:t>
+            </w:r>
+            <w:r>
+              <w:rPr>
+                <w:rFonts w:cstheme="minorHAnsi"/>
+                <w:color w:val="000000" w:themeColor="text1"/>
+                <w:sz w:val="24"/>
+                <w:szCs w:val="24"/>
+              </w:rPr>
+              <w:t>, -1.</w:t>
+            </w:r>
+            <w:r>
+              <w:rPr>
+                <w:rFonts w:cstheme="minorHAnsi"/>
+                <w:color w:val="000000" w:themeColor="text1"/>
+                <w:sz w:val="24"/>
+                <w:szCs w:val="24"/>
+              </w:rPr>
+              <w:t>7</w:t>
+            </w:r>
+            <w:r>
+              <w:rPr>
+                <w:rFonts w:cstheme="minorHAnsi"/>
+                <w:color w:val="000000" w:themeColor="text1"/>
+                <w:sz w:val="24"/>
+                <w:szCs w:val="24"/>
+              </w:rPr>
+              <w:t>)</w:t>
             </w:r>
           </w:p>
         </w:tc>
@@ -3090,7 +3126,25 @@
                 <w:sz w:val="24"/>
                 <w:szCs w:val="24"/>
               </w:rPr>
-              <w:t>-2.1-</w:t>
+              <w:t>-2.</w:t>
+            </w:r>
+            <w:r>
+              <w:rPr>
+                <w:rFonts w:cstheme="minorHAnsi"/>
+                <w:color w:val="000000" w:themeColor="text1"/>
+                <w:sz w:val="24"/>
+                <w:szCs w:val="24"/>
+              </w:rPr>
+              <w:t>3</w:t>
+            </w:r>
+            <w:r>
+              <w:rPr>
+                <w:rFonts w:cstheme="minorHAnsi"/>
+                <w:color w:val="000000" w:themeColor="text1"/>
+                <w:sz w:val="24"/>
+                <w:szCs w:val="24"/>
+              </w:rPr>
+              <w:t>-</w:t>
             </w:r>
           </w:p>
         </w:tc>
@@ -8322,7 +8376,10 @@
               </w:rPr>
             </w:pPr>
             <w:r>
-              <w:t>Year 13</w:t>
+              <w:t>Year 1</w:t>
+            </w:r>
+            <w:r>
+              <w:t>2</w:t>
             </w:r>
           </w:p>
         </w:tc>
@@ -8387,7 +8444,10 @@
               </w:rPr>
             </w:pPr>
             <w:r>
-              <w:t>Year 13</w:t>
+              <w:t>Year 1</w:t>
+            </w:r>
+            <w:r>
+              <w:t>2</w:t>
             </w:r>
           </w:p>
         </w:tc>
@@ -8452,7 +8512,10 @@
               </w:rPr>
             </w:pPr>
             <w:r>
-              <w:t>Year 13</w:t>
+              <w:t>Year 1</w:t>
+            </w:r>
+            <w:r>
+              <w:t>2</w:t>
             </w:r>
           </w:p>
         </w:tc>
@@ -8517,7 +8580,10 @@
               </w:rPr>
             </w:pPr>
             <w:r>
-              <w:t>Year 13</w:t>
+              <w:t>Year 1</w:t>
+            </w:r>
+            <w:r>
+              <w:t>2</w:t>
             </w:r>
           </w:p>
         </w:tc>
@@ -8582,7 +8648,10 @@
               </w:rPr>
             </w:pPr>
             <w:r>
-              <w:t>Year 13</w:t>
+              <w:t>Year 1</w:t>
+            </w:r>
+            <w:r>
+              <w:t>2</w:t>
             </w:r>
           </w:p>
         </w:tc>
@@ -9099,7 +9168,7 @@
               </w:rPr>
             </w:pPr>
             <w:r>
-              <w:t>Year 13+</w:t>
+              <w:t>Year 13</w:t>
             </w:r>
           </w:p>
         </w:tc>
@@ -9164,7 +9233,7 @@
               </w:rPr>
             </w:pPr>
             <w:r>
-              <w:t>Year 13+</w:t>
+              <w:t>Year 13</w:t>
             </w:r>
           </w:p>
         </w:tc>

</xml_diff>